<commit_message>
Fast To Go Recorders Manual Added
</commit_message>
<xml_diff>
--- a/10_PC_Application/CSMON Fast to Go Manual.docx
+++ b/10_PC_Application/CSMON Fast to Go Manual.docx
@@ -1,6 +1,6 @@
 
 <file path=word/document.xml><?xml version="1.0" encoding="utf-8"?>
-<w:document xmlns:wpc="http://schemas.microsoft.com/office/word/2010/wordprocessingCanvas" xmlns:cx="http://schemas.microsoft.com/office/drawing/2014/chartex" xmlns:cx1="http://schemas.microsoft.com/office/drawing/2015/9/8/chartex" xmlns:mc="http://schemas.openxmlformats.org/markup-compatibility/2006" xmlns:o="urn:schemas-microsoft-com:office:office" xmlns:r="http://schemas.openxmlformats.org/officeDocument/2006/relationships" xmlns:m="http://schemas.openxmlformats.org/officeDocument/2006/math" xmlns:v="urn:schemas-microsoft-com:vml" xmlns:wp14="http://schemas.microsoft.com/office/word/2010/wordprocessingDrawing" xmlns:wp="http://schemas.openxmlformats.org/drawingml/2006/wordprocessingDrawing" xmlns:w10="urn:schemas-microsoft-com:office:word" xmlns:w="http://schemas.openxmlformats.org/wordprocessingml/2006/main" xmlns:w14="http://schemas.microsoft.com/office/word/2010/wordml" xmlns:w15="http://schemas.microsoft.com/office/word/2012/wordml" xmlns:w16se="http://schemas.microsoft.com/office/word/2015/wordml/symex" xmlns:wpg="http://schemas.microsoft.com/office/word/2010/wordprocessingGroup" xmlns:wpi="http://schemas.microsoft.com/office/word/2010/wordprocessingInk" xmlns:wne="http://schemas.microsoft.com/office/word/2006/wordml" xmlns:wps="http://schemas.microsoft.com/office/word/2010/wordprocessingShape" mc:Ignorable="w14 w15 w16se wp14">
+<w:document xmlns:wpc="http://schemas.microsoft.com/office/word/2010/wordprocessingCanvas" xmlns:cx="http://schemas.microsoft.com/office/drawing/2014/chartex" xmlns:cx1="http://schemas.microsoft.com/office/drawing/2015/9/8/chartex" xmlns:cx2="http://schemas.microsoft.com/office/drawing/2015/10/21/chartex" xmlns:cx3="http://schemas.microsoft.com/office/drawing/2016/5/9/chartex" xmlns:cx4="http://schemas.microsoft.com/office/drawing/2016/5/10/chartex" xmlns:cx5="http://schemas.microsoft.com/office/drawing/2016/5/11/chartex" xmlns:cx6="http://schemas.microsoft.com/office/drawing/2016/5/12/chartex" xmlns:cx7="http://schemas.microsoft.com/office/drawing/2016/5/13/chartex" xmlns:cx8="http://schemas.microsoft.com/office/drawing/2016/5/14/chartex" xmlns:mc="http://schemas.openxmlformats.org/markup-compatibility/2006" xmlns:aink="http://schemas.microsoft.com/office/drawing/2016/ink" xmlns:am3d="http://schemas.microsoft.com/office/drawing/2017/model3d" xmlns:o="urn:schemas-microsoft-com:office:office" xmlns:r="http://schemas.openxmlformats.org/officeDocument/2006/relationships" xmlns:m="http://schemas.openxmlformats.org/officeDocument/2006/math" xmlns:v="urn:schemas-microsoft-com:vml" xmlns:wp14="http://schemas.microsoft.com/office/word/2010/wordprocessingDrawing" xmlns:wp="http://schemas.openxmlformats.org/drawingml/2006/wordprocessingDrawing" xmlns:w10="urn:schemas-microsoft-com:office:word" xmlns:w="http://schemas.openxmlformats.org/wordprocessingml/2006/main" xmlns:w14="http://schemas.microsoft.com/office/word/2010/wordml" xmlns:w15="http://schemas.microsoft.com/office/word/2012/wordml" xmlns:w16cex="http://schemas.microsoft.com/office/word/2018/wordml/cex" xmlns:w16cid="http://schemas.microsoft.com/office/word/2016/wordml/cid" xmlns:w16="http://schemas.microsoft.com/office/word/2018/wordml" xmlns:w16se="http://schemas.microsoft.com/office/word/2015/wordml/symex" xmlns:wpg="http://schemas.microsoft.com/office/word/2010/wordprocessingGroup" xmlns:wpi="http://schemas.microsoft.com/office/word/2010/wordprocessingInk" xmlns:wne="http://schemas.microsoft.com/office/word/2006/wordml" xmlns:wps="http://schemas.microsoft.com/office/word/2010/wordprocessingShape" mc:Ignorable="w14 w15 w16se w16cid w16 w16cex wp14">
   <w:body>
     <w:p>
       <w:pPr>
@@ -44,7 +44,7 @@
           <w:lang w:eastAsia="bg-BG"/>
         </w:rPr>
         <w:drawing>
-          <wp:inline distT="0" distB="0" distL="0" distR="0">
+          <wp:inline distT="0" distB="0" distL="0" distR="0" wp14:anchorId="3B59832E" wp14:editId="740A3CE5">
             <wp:extent cx="5752465" cy="3444875"/>
             <wp:effectExtent l="0" t="0" r="635" b="3175"/>
             <wp:docPr id="4" name="Picture 4"/>
@@ -126,7 +126,7 @@
           <w:lang w:eastAsia="bg-BG"/>
         </w:rPr>
         <w:drawing>
-          <wp:inline distT="0" distB="0" distL="0" distR="0" wp14:anchorId="6316FAB5" wp14:editId="5D876994">
+          <wp:inline distT="0" distB="0" distL="0" distR="0" wp14:anchorId="47CF1E71" wp14:editId="6FCFBBA0">
             <wp:extent cx="5760720" cy="3448685"/>
             <wp:effectExtent l="0" t="0" r="0" b="0"/>
             <wp:docPr id="1" name="Picture 1"/>
@@ -214,7 +214,7 @@
           <w:lang w:eastAsia="bg-BG"/>
         </w:rPr>
         <w:drawing>
-          <wp:inline distT="0" distB="0" distL="0" distR="0" wp14:anchorId="3F4F1A3E" wp14:editId="2391F4A7">
+          <wp:inline distT="0" distB="0" distL="0" distR="0" wp14:anchorId="0F5DDC85" wp14:editId="1EE1834E">
             <wp:extent cx="5760720" cy="3817620"/>
             <wp:effectExtent l="0" t="0" r="0" b="0"/>
             <wp:docPr id="8" name="Picture 8"/>
@@ -301,8 +301,6 @@
         </w:rPr>
         <w:t>. Click All Parameters.</w:t>
       </w:r>
-      <w:bookmarkStart w:id="0" w:name="_GoBack"/>
-      <w:bookmarkEnd w:id="0"/>
     </w:p>
     <w:p>
       <w:pPr>
@@ -319,7 +317,7 @@
           <w:lang w:eastAsia="bg-BG"/>
         </w:rPr>
         <w:drawing>
-          <wp:inline distT="0" distB="0" distL="0" distR="0" wp14:anchorId="5A76B481" wp14:editId="297932CD">
+          <wp:inline distT="0" distB="0" distL="0" distR="0" wp14:anchorId="4C770886" wp14:editId="0D8ED792">
             <wp:extent cx="5760720" cy="3437255"/>
             <wp:effectExtent l="0" t="0" r="0" b="0"/>
             <wp:docPr id="7" name="Picture 7"/>
@@ -355,6 +353,469 @@
         </w:drawing>
       </w:r>
     </w:p>
+    <w:p>
+      <w:pPr>
+        <w:jc w:val="center"/>
+        <w:rPr>
+          <w:sz w:val="44"/>
+          <w:szCs w:val="44"/>
+          <w:lang w:val="en-US"/>
+        </w:rPr>
+      </w:pPr>
+      <w:r>
+        <w:rPr>
+          <w:sz w:val="44"/>
+          <w:szCs w:val="44"/>
+          <w:lang w:val="en-US"/>
+        </w:rPr>
+        <w:lastRenderedPageBreak/>
+        <w:t>Fast to Go Recorder</w:t>
+      </w:r>
+    </w:p>
+    <w:p>
+      <w:pPr>
+        <w:jc w:val="center"/>
+        <w:rPr>
+          <w:sz w:val="44"/>
+          <w:szCs w:val="44"/>
+          <w:lang w:val="en-US"/>
+        </w:rPr>
+      </w:pPr>
+      <w:r>
+        <w:rPr>
+          <w:noProof/>
+        </w:rPr>
+        <w:drawing>
+          <wp:inline distT="0" distB="0" distL="0" distR="0" wp14:anchorId="4D9BC6DB" wp14:editId="2D94C68A">
+            <wp:extent cx="5760720" cy="3240405"/>
+            <wp:effectExtent l="0" t="0" r="0" b="0"/>
+            <wp:docPr id="2" name="Picture 2"/>
+            <wp:cNvGraphicFramePr>
+              <a:graphicFrameLocks xmlns:a="http://schemas.openxmlformats.org/drawingml/2006/main" noChangeAspect="1"/>
+            </wp:cNvGraphicFramePr>
+            <a:graphic xmlns:a="http://schemas.openxmlformats.org/drawingml/2006/main">
+              <a:graphicData uri="http://schemas.openxmlformats.org/drawingml/2006/picture">
+                <pic:pic xmlns:pic="http://schemas.openxmlformats.org/drawingml/2006/picture">
+                  <pic:nvPicPr>
+                    <pic:cNvPr id="1" name=""/>
+                    <pic:cNvPicPr/>
+                  </pic:nvPicPr>
+                  <pic:blipFill>
+                    <a:blip r:embed="rId8"/>
+                    <a:stretch>
+                      <a:fillRect/>
+                    </a:stretch>
+                  </pic:blipFill>
+                  <pic:spPr>
+                    <a:xfrm>
+                      <a:off x="0" y="0"/>
+                      <a:ext cx="5760720" cy="3240405"/>
+                    </a:xfrm>
+                    <a:prstGeom prst="rect">
+                      <a:avLst/>
+                    </a:prstGeom>
+                  </pic:spPr>
+                </pic:pic>
+              </a:graphicData>
+            </a:graphic>
+          </wp:inline>
+        </w:drawing>
+      </w:r>
+    </w:p>
+    <w:p>
+      <w:pPr>
+        <w:jc w:val="center"/>
+        <w:rPr>
+          <w:sz w:val="44"/>
+          <w:szCs w:val="44"/>
+          <w:lang w:val="en-US"/>
+        </w:rPr>
+      </w:pPr>
+      <w:r>
+        <w:rPr>
+          <w:sz w:val="44"/>
+          <w:szCs w:val="44"/>
+          <w:lang w:val="en-US"/>
+        </w:rPr>
+        <w:t>Select “Signal Graphs” -&gt; ”Open Recorder…”</w:t>
+      </w:r>
+    </w:p>
+    <w:p>
+      <w:pPr>
+        <w:jc w:val="center"/>
+        <w:rPr>
+          <w:sz w:val="44"/>
+          <w:szCs w:val="44"/>
+          <w:lang w:val="en-US"/>
+        </w:rPr>
+      </w:pPr>
+      <w:r>
+        <w:rPr>
+          <w:noProof/>
+        </w:rPr>
+        <w:drawing>
+          <wp:inline distT="0" distB="0" distL="0" distR="0" wp14:anchorId="468BD507" wp14:editId="7D783745">
+            <wp:extent cx="4333875" cy="2343150"/>
+            <wp:effectExtent l="0" t="0" r="9525" b="0"/>
+            <wp:docPr id="3" name="Picture 3"/>
+            <wp:cNvGraphicFramePr>
+              <a:graphicFrameLocks xmlns:a="http://schemas.openxmlformats.org/drawingml/2006/main" noChangeAspect="1"/>
+            </wp:cNvGraphicFramePr>
+            <a:graphic xmlns:a="http://schemas.openxmlformats.org/drawingml/2006/main">
+              <a:graphicData uri="http://schemas.openxmlformats.org/drawingml/2006/picture">
+                <pic:pic xmlns:pic="http://schemas.openxmlformats.org/drawingml/2006/picture">
+                  <pic:nvPicPr>
+                    <pic:cNvPr id="1" name=""/>
+                    <pic:cNvPicPr/>
+                  </pic:nvPicPr>
+                  <pic:blipFill>
+                    <a:blip r:embed="rId9"/>
+                    <a:stretch>
+                      <a:fillRect/>
+                    </a:stretch>
+                  </pic:blipFill>
+                  <pic:spPr>
+                    <a:xfrm>
+                      <a:off x="0" y="0"/>
+                      <a:ext cx="4333875" cy="2343150"/>
+                    </a:xfrm>
+                    <a:prstGeom prst="rect">
+                      <a:avLst/>
+                    </a:prstGeom>
+                  </pic:spPr>
+                </pic:pic>
+              </a:graphicData>
+            </a:graphic>
+          </wp:inline>
+        </w:drawing>
+      </w:r>
+    </w:p>
+    <w:p>
+      <w:pPr>
+        <w:jc w:val="center"/>
+        <w:rPr>
+          <w:sz w:val="44"/>
+          <w:szCs w:val="44"/>
+          <w:lang w:val="en-US"/>
+        </w:rPr>
+      </w:pPr>
+      <w:r>
+        <w:rPr>
+          <w:sz w:val="44"/>
+          <w:szCs w:val="44"/>
+          <w:lang w:val="en-US"/>
+        </w:rPr>
+        <w:t>Recorder Button Dialog Shows</w:t>
+      </w:r>
+    </w:p>
+    <w:p>
+      <w:pPr>
+        <w:jc w:val="center"/>
+        <w:rPr>
+          <w:sz w:val="44"/>
+          <w:szCs w:val="44"/>
+          <w:lang w:val="en-US"/>
+        </w:rPr>
+      </w:pPr>
+    </w:p>
+    <w:p>
+      <w:pPr>
+        <w:jc w:val="center"/>
+        <w:rPr>
+          <w:sz w:val="44"/>
+          <w:szCs w:val="44"/>
+          <w:lang w:val="en-US"/>
+        </w:rPr>
+      </w:pPr>
+    </w:p>
+    <w:p>
+      <w:pPr>
+        <w:jc w:val="center"/>
+        <w:rPr>
+          <w:sz w:val="44"/>
+          <w:szCs w:val="44"/>
+          <w:lang w:val="en-US"/>
+        </w:rPr>
+      </w:pPr>
+    </w:p>
+    <w:p>
+      <w:pPr>
+        <w:jc w:val="center"/>
+        <w:rPr>
+          <w:sz w:val="44"/>
+          <w:szCs w:val="44"/>
+          <w:lang w:val="en-US"/>
+        </w:rPr>
+      </w:pPr>
+      <w:r>
+        <w:rPr>
+          <w:sz w:val="44"/>
+          <w:szCs w:val="44"/>
+          <w:lang w:val="en-US"/>
+        </w:rPr>
+        <w:lastRenderedPageBreak/>
+        <w:t xml:space="preserve"> Click Download and Log Snapshot Buffers</w:t>
+      </w:r>
+    </w:p>
+    <w:p>
+      <w:pPr>
+        <w:jc w:val="center"/>
+        <w:rPr>
+          <w:sz w:val="44"/>
+          <w:szCs w:val="44"/>
+          <w:lang w:val="en-US"/>
+        </w:rPr>
+      </w:pPr>
+      <w:r>
+        <w:rPr>
+          <w:noProof/>
+        </w:rPr>
+        <w:drawing>
+          <wp:inline distT="0" distB="0" distL="0" distR="0" wp14:anchorId="2A812B97" wp14:editId="449BDF78">
+            <wp:extent cx="5760720" cy="2534285"/>
+            <wp:effectExtent l="0" t="0" r="0" b="0"/>
+            <wp:docPr id="5" name="Picture 5"/>
+            <wp:cNvGraphicFramePr>
+              <a:graphicFrameLocks xmlns:a="http://schemas.openxmlformats.org/drawingml/2006/main" noChangeAspect="1"/>
+            </wp:cNvGraphicFramePr>
+            <a:graphic xmlns:a="http://schemas.openxmlformats.org/drawingml/2006/main">
+              <a:graphicData uri="http://schemas.openxmlformats.org/drawingml/2006/picture">
+                <pic:pic xmlns:pic="http://schemas.openxmlformats.org/drawingml/2006/picture">
+                  <pic:nvPicPr>
+                    <pic:cNvPr id="1" name=""/>
+                    <pic:cNvPicPr/>
+                  </pic:nvPicPr>
+                  <pic:blipFill>
+                    <a:blip r:embed="rId10"/>
+                    <a:stretch>
+                      <a:fillRect/>
+                    </a:stretch>
+                  </pic:blipFill>
+                  <pic:spPr>
+                    <a:xfrm>
+                      <a:off x="0" y="0"/>
+                      <a:ext cx="5760720" cy="2534285"/>
+                    </a:xfrm>
+                    <a:prstGeom prst="rect">
+                      <a:avLst/>
+                    </a:prstGeom>
+                  </pic:spPr>
+                </pic:pic>
+              </a:graphicData>
+            </a:graphic>
+          </wp:inline>
+        </w:drawing>
+      </w:r>
+    </w:p>
+    <w:p>
+      <w:pPr>
+        <w:jc w:val="center"/>
+        <w:rPr>
+          <w:sz w:val="44"/>
+          <w:szCs w:val="44"/>
+          <w:lang w:val="en-US"/>
+        </w:rPr>
+      </w:pPr>
+      <w:r>
+        <w:rPr>
+          <w:sz w:val="44"/>
+          <w:szCs w:val="44"/>
+          <w:lang w:val="en-US"/>
+        </w:rPr>
+        <w:t>Summary must Pop-up</w:t>
+      </w:r>
+    </w:p>
+    <w:p>
+      <w:pPr>
+        <w:jc w:val="center"/>
+        <w:rPr>
+          <w:sz w:val="44"/>
+          <w:szCs w:val="44"/>
+          <w:lang w:val="en-US"/>
+        </w:rPr>
+      </w:pPr>
+      <w:r>
+        <w:rPr>
+          <w:sz w:val="44"/>
+          <w:szCs w:val="44"/>
+          <w:lang w:val="en-US"/>
+        </w:rPr>
+        <w:t>Click Show Recorded Data</w:t>
+      </w:r>
+    </w:p>
+    <w:p>
+      <w:pPr>
+        <w:jc w:val="center"/>
+        <w:rPr>
+          <w:sz w:val="44"/>
+          <w:szCs w:val="44"/>
+          <w:lang w:val="en-US"/>
+        </w:rPr>
+      </w:pPr>
+      <w:r>
+        <w:rPr>
+          <w:noProof/>
+        </w:rPr>
+        <w:drawing>
+          <wp:inline distT="0" distB="0" distL="0" distR="0" wp14:anchorId="6C2F6513" wp14:editId="58869F43">
+            <wp:extent cx="5760720" cy="3007995"/>
+            <wp:effectExtent l="0" t="0" r="0" b="1905"/>
+            <wp:docPr id="9" name="Picture 9"/>
+            <wp:cNvGraphicFramePr>
+              <a:graphicFrameLocks xmlns:a="http://schemas.openxmlformats.org/drawingml/2006/main" noChangeAspect="1"/>
+            </wp:cNvGraphicFramePr>
+            <a:graphic xmlns:a="http://schemas.openxmlformats.org/drawingml/2006/main">
+              <a:graphicData uri="http://schemas.openxmlformats.org/drawingml/2006/picture">
+                <pic:pic xmlns:pic="http://schemas.openxmlformats.org/drawingml/2006/picture">
+                  <pic:nvPicPr>
+                    <pic:cNvPr id="1" name=""/>
+                    <pic:cNvPicPr/>
+                  </pic:nvPicPr>
+                  <pic:blipFill>
+                    <a:blip r:embed="rId11"/>
+                    <a:stretch>
+                      <a:fillRect/>
+                    </a:stretch>
+                  </pic:blipFill>
+                  <pic:spPr>
+                    <a:xfrm>
+                      <a:off x="0" y="0"/>
+                      <a:ext cx="5760720" cy="3007995"/>
+                    </a:xfrm>
+                    <a:prstGeom prst="rect">
+                      <a:avLst/>
+                    </a:prstGeom>
+                  </pic:spPr>
+                </pic:pic>
+              </a:graphicData>
+            </a:graphic>
+          </wp:inline>
+        </w:drawing>
+      </w:r>
+    </w:p>
+    <w:p>
+      <w:pPr>
+        <w:jc w:val="center"/>
+        <w:rPr>
+          <w:sz w:val="44"/>
+          <w:szCs w:val="44"/>
+          <w:lang w:val="en-US"/>
+        </w:rPr>
+      </w:pPr>
+      <w:r>
+        <w:rPr>
+          <w:sz w:val="44"/>
+          <w:szCs w:val="44"/>
+          <w:lang w:val="en-US"/>
+        </w:rPr>
+        <w:t>Recorder Graphs Browser is Shown</w:t>
+      </w:r>
+    </w:p>
+    <w:p>
+      <w:pPr>
+        <w:jc w:val="center"/>
+        <w:rPr>
+          <w:sz w:val="44"/>
+          <w:szCs w:val="44"/>
+          <w:lang w:val="en-US"/>
+        </w:rPr>
+      </w:pPr>
+      <w:r>
+        <w:rPr>
+          <w:sz w:val="44"/>
+          <w:szCs w:val="44"/>
+          <w:lang w:val="en-US"/>
+        </w:rPr>
+        <w:t xml:space="preserve">Select Some Parameters and press </w:t>
+      </w:r>
+    </w:p>
+    <w:p>
+      <w:pPr>
+        <w:jc w:val="center"/>
+        <w:rPr>
+          <w:sz w:val="44"/>
+          <w:szCs w:val="44"/>
+          <w:lang w:val="en-US"/>
+        </w:rPr>
+      </w:pPr>
+      <w:r>
+        <w:rPr>
+          <w:sz w:val="44"/>
+          <w:szCs w:val="44"/>
+          <w:lang w:val="en-US"/>
+        </w:rPr>
+        <w:t>Open in Oscilloscope</w:t>
+      </w:r>
+    </w:p>
+    <w:p>
+      <w:pPr>
+        <w:jc w:val="center"/>
+        <w:rPr>
+          <w:sz w:val="44"/>
+          <w:szCs w:val="44"/>
+          <w:lang w:val="en-US"/>
+        </w:rPr>
+      </w:pPr>
+      <w:r>
+        <w:rPr>
+          <w:noProof/>
+        </w:rPr>
+        <w:lastRenderedPageBreak/>
+        <w:drawing>
+          <wp:inline distT="0" distB="0" distL="0" distR="0" wp14:anchorId="42C42F5E" wp14:editId="16B32DF0">
+            <wp:extent cx="5760720" cy="3535680"/>
+            <wp:effectExtent l="0" t="0" r="0" b="7620"/>
+            <wp:docPr id="10" name="Picture 10"/>
+            <wp:cNvGraphicFramePr>
+              <a:graphicFrameLocks xmlns:a="http://schemas.openxmlformats.org/drawingml/2006/main" noChangeAspect="1"/>
+            </wp:cNvGraphicFramePr>
+            <a:graphic xmlns:a="http://schemas.openxmlformats.org/drawingml/2006/main">
+              <a:graphicData uri="http://schemas.openxmlformats.org/drawingml/2006/picture">
+                <pic:pic xmlns:pic="http://schemas.openxmlformats.org/drawingml/2006/picture">
+                  <pic:nvPicPr>
+                    <pic:cNvPr id="1" name=""/>
+                    <pic:cNvPicPr/>
+                  </pic:nvPicPr>
+                  <pic:blipFill>
+                    <a:blip r:embed="rId12"/>
+                    <a:stretch>
+                      <a:fillRect/>
+                    </a:stretch>
+                  </pic:blipFill>
+                  <pic:spPr>
+                    <a:xfrm>
+                      <a:off x="0" y="0"/>
+                      <a:ext cx="5760720" cy="3535680"/>
+                    </a:xfrm>
+                    <a:prstGeom prst="rect">
+                      <a:avLst/>
+                    </a:prstGeom>
+                  </pic:spPr>
+                </pic:pic>
+              </a:graphicData>
+            </a:graphic>
+          </wp:inline>
+        </w:drawing>
+      </w:r>
+    </w:p>
+    <w:p>
+      <w:pPr>
+        <w:jc w:val="center"/>
+        <w:rPr>
+          <w:sz w:val="44"/>
+          <w:szCs w:val="44"/>
+          <w:lang w:val="en-US"/>
+        </w:rPr>
+      </w:pPr>
+      <w:r>
+        <w:rPr>
+          <w:sz w:val="44"/>
+          <w:szCs w:val="44"/>
+          <w:lang w:val="en-US"/>
+        </w:rPr>
+        <w:t>Oscilloscope Should be Shown</w:t>
+      </w:r>
+    </w:p>
     <w:sectPr>
       <w:pgSz w:w="11906" w:h="16838"/>
       <w:pgMar w:top="1417" w:right="1417" w:bottom="1417" w:left="1417" w:header="708" w:footer="708" w:gutter="0"/>
@@ -366,7 +827,7 @@
 </file>
 
 <file path=word/styles.xml><?xml version="1.0" encoding="utf-8"?>
-<w:styles xmlns:mc="http://schemas.openxmlformats.org/markup-compatibility/2006" xmlns:r="http://schemas.openxmlformats.org/officeDocument/2006/relationships" xmlns:w="http://schemas.openxmlformats.org/wordprocessingml/2006/main" xmlns:w14="http://schemas.microsoft.com/office/word/2010/wordml" xmlns:w15="http://schemas.microsoft.com/office/word/2012/wordml" xmlns:w16se="http://schemas.microsoft.com/office/word/2015/wordml/symex" mc:Ignorable="w14 w15 w16se">
+<w:styles xmlns:mc="http://schemas.openxmlformats.org/markup-compatibility/2006" xmlns:r="http://schemas.openxmlformats.org/officeDocument/2006/relationships" xmlns:w="http://schemas.openxmlformats.org/wordprocessingml/2006/main" xmlns:w14="http://schemas.microsoft.com/office/word/2010/wordml" xmlns:w15="http://schemas.microsoft.com/office/word/2012/wordml" xmlns:w16cex="http://schemas.microsoft.com/office/word/2018/wordml/cex" xmlns:w16cid="http://schemas.microsoft.com/office/word/2016/wordml/cid" xmlns:w16="http://schemas.microsoft.com/office/word/2018/wordml" xmlns:w16se="http://schemas.microsoft.com/office/word/2015/wordml/symex" mc:Ignorable="w14 w15 w16se w16cid w16 w16cex">
   <w:docDefaults>
     <w:rPrDefault>
       <w:rPr>
@@ -382,7 +843,7 @@
       </w:pPr>
     </w:pPrDefault>
   </w:docDefaults>
-  <w:latentStyles w:defLockedState="0" w:defUIPriority="99" w:defSemiHidden="0" w:defUnhideWhenUsed="0" w:defQFormat="0" w:count="371">
+  <w:latentStyles w:defLockedState="0" w:defUIPriority="99" w:defSemiHidden="0" w:defUnhideWhenUsed="0" w:defQFormat="0" w:count="376">
     <w:lsdException w:name="Normal" w:uiPriority="0" w:qFormat="1"/>
     <w:lsdException w:name="heading 1" w:uiPriority="9" w:qFormat="1"/>
     <w:lsdException w:name="heading 2" w:semiHidden="1" w:uiPriority="9" w:unhideWhenUsed="1" w:qFormat="1"/>
@@ -488,7 +949,6 @@
     <w:lsdException w:name="HTML Sample" w:semiHidden="1" w:unhideWhenUsed="1"/>
     <w:lsdException w:name="HTML Typewriter" w:semiHidden="1" w:unhideWhenUsed="1"/>
     <w:lsdException w:name="HTML Variable" w:semiHidden="1" w:unhideWhenUsed="1"/>
-    <w:lsdException w:name="Normal Table" w:semiHidden="1" w:unhideWhenUsed="1"/>
     <w:lsdException w:name="annotation subject" w:semiHidden="1" w:unhideWhenUsed="1"/>
     <w:lsdException w:name="No List" w:semiHidden="1" w:unhideWhenUsed="1"/>
     <w:lsdException w:name="Outline List 1" w:semiHidden="1" w:unhideWhenUsed="1"/>
@@ -531,11 +991,8 @@
     <w:lsdException w:name="Table Contemporary" w:semiHidden="1" w:unhideWhenUsed="1"/>
     <w:lsdException w:name="Table Elegant" w:semiHidden="1" w:unhideWhenUsed="1"/>
     <w:lsdException w:name="Table Professional" w:semiHidden="1" w:unhideWhenUsed="1"/>
-    <w:lsdException w:name="Table Subtle 1" w:semiHidden="1" w:unhideWhenUsed="1"/>
     <w:lsdException w:name="Table Subtle 2" w:semiHidden="1" w:unhideWhenUsed="1"/>
     <w:lsdException w:name="Table Web 1" w:semiHidden="1" w:unhideWhenUsed="1"/>
-    <w:lsdException w:name="Table Web 2" w:semiHidden="1" w:unhideWhenUsed="1"/>
-    <w:lsdException w:name="Table Web 3" w:semiHidden="1" w:unhideWhenUsed="1"/>
     <w:lsdException w:name="Balloon Text" w:semiHidden="1" w:unhideWhenUsed="1"/>
     <w:lsdException w:name="Table Grid" w:uiPriority="39"/>
     <w:lsdException w:name="Table Theme" w:semiHidden="1" w:unhideWhenUsed="1"/>
@@ -754,6 +1211,11 @@
     <w:lsdException w:name="List Table 5 Dark Accent 6" w:uiPriority="50"/>
     <w:lsdException w:name="List Table 6 Colorful Accent 6" w:uiPriority="51"/>
     <w:lsdException w:name="List Table 7 Colorful Accent 6" w:uiPriority="52"/>
+    <w:lsdException w:name="Mention" w:semiHidden="1" w:unhideWhenUsed="1"/>
+    <w:lsdException w:name="Smart Hyperlink" w:semiHidden="1" w:unhideWhenUsed="1"/>
+    <w:lsdException w:name="Hashtag" w:semiHidden="1" w:unhideWhenUsed="1"/>
+    <w:lsdException w:name="Unresolved Mention" w:semiHidden="1" w:unhideWhenUsed="1"/>
+    <w:lsdException w:name="Smart Link" w:semiHidden="1" w:unhideWhenUsed="1"/>
   </w:latentStyles>
   <w:style w:type="paragraph" w:default="1" w:styleId="Normal">
     <w:name w:val="Normal"/>

</xml_diff>